<commit_message>
fixed odd pdf artifact
</commit_message>
<xml_diff>
--- a/SAT/U3O2 SAT/SRS/Maths Club SRS.docx
+++ b/SAT/U3O2 SAT/SRS/Maths Club SRS.docx
@@ -154,8 +154,8 @@
       <w:bookmarkStart w:id="2" w:name="_Toc346508722"/>
       <w:bookmarkStart w:id="3" w:name="_Toc346508952"/>
       <w:bookmarkStart w:id="4" w:name="_Toc346509227"/>
-      <w:bookmarkStart w:id="5" w:name="_Toc106380556"/>
-      <w:bookmarkStart w:id="6" w:name="_Toc106442646"/>
+      <w:bookmarkStart w:id="5" w:name="_Toc106442646"/>
+      <w:bookmarkStart w:id="6" w:name="_Toc106380556"/>
       <w:bookmarkEnd w:id="0"/>
       <w:bookmarkEnd w:id="1"/>
       <w:bookmarkEnd w:id="2"/>
@@ -165,7 +165,7 @@
         <w:lastRenderedPageBreak/>
         <w:t>Table of Contents</w:t>
       </w:r>
-      <w:bookmarkEnd w:id="6"/>
+      <w:bookmarkEnd w:id="5"/>
     </w:p>
     <w:p>
       <w:pPr>
@@ -2476,7 +2476,7 @@
       <w:r>
         <w:t>Revision History</w:t>
       </w:r>
-      <w:bookmarkEnd w:id="5"/>
+      <w:bookmarkEnd w:id="6"/>
       <w:bookmarkEnd w:id="7"/>
     </w:p>
     <w:tbl>
@@ -6554,16 +6554,16 @@
         </w:rPr>
         <w:lastRenderedPageBreak/>
         <w:drawing>
-          <wp:anchor distT="0" distB="0" distL="114300" distR="114300" simplePos="0" relativeHeight="251659264" behindDoc="0" locked="0" layoutInCell="1" allowOverlap="1" wp14:anchorId="58C40A1B" wp14:editId="75C1B152">
+          <wp:anchor distT="0" distB="0" distL="114300" distR="114300" simplePos="0" relativeHeight="251659264" behindDoc="0" locked="0" layoutInCell="1" allowOverlap="1" wp14:anchorId="58C40A1B" wp14:editId="1B9CE0AF">
             <wp:simplePos x="0" y="0"/>
             <wp:positionH relativeFrom="column">
               <wp:posOffset>601980</wp:posOffset>
             </wp:positionH>
             <wp:positionV relativeFrom="paragraph">
-              <wp:posOffset>314960</wp:posOffset>
+              <wp:posOffset>312420</wp:posOffset>
             </wp:positionV>
-            <wp:extent cx="5023485" cy="3550920"/>
-            <wp:effectExtent l="0" t="0" r="5715" b="5080"/>
+            <wp:extent cx="4999990" cy="3550920"/>
+            <wp:effectExtent l="0" t="0" r="3810" b="5080"/>
             <wp:wrapTopAndBottom/>
             <wp:docPr id="4" name="Picture 4"/>
             <wp:cNvGraphicFramePr>
@@ -6584,13 +6584,13 @@
                         </a:ext>
                       </a:extLst>
                     </a:blip>
-                    <a:srcRect l="303" b="462"/>
+                    <a:srcRect l="304" r="458" b="462"/>
                     <a:stretch/>
                   </pic:blipFill>
                   <pic:spPr bwMode="auto">
                     <a:xfrm>
                       <a:off x="0" y="0"/>
-                      <a:ext cx="5023724" cy="3551089"/>
+                      <a:ext cx="4999990" cy="3550920"/>
                     </a:xfrm>
                     <a:prstGeom prst="rect">
                       <a:avLst/>
@@ -6905,31 +6905,31 @@
           <w:numId w:val="1"/>
         </w:numPr>
       </w:pPr>
-      <w:bookmarkStart w:id="51" w:name="_Toc106380573"/>
-      <w:bookmarkStart w:id="52" w:name="_Toc106442668"/>
+      <w:bookmarkStart w:id="51" w:name="_Toc106442668"/>
+      <w:bookmarkStart w:id="52" w:name="_Toc106380573"/>
       <w:r>
         <w:lastRenderedPageBreak/>
         <w:t>Analysis</w:t>
       </w:r>
+      <w:bookmarkEnd w:id="51"/>
+    </w:p>
+    <w:p>
+      <w:pPr>
+        <w:pStyle w:val="Heading2"/>
+        <w:rPr>
+          <w:rFonts w:ascii="Baskerville" w:hAnsi="Baskerville"/>
+          <w:lang w:val="en-AU"/>
+        </w:rPr>
+      </w:pPr>
+      <w:bookmarkStart w:id="53" w:name="_Toc106442669"/>
+      <w:r>
+        <w:rPr>
+          <w:rFonts w:ascii="Baskerville" w:hAnsi="Baskerville"/>
+          <w:lang w:val="en-AU"/>
+        </w:rPr>
+        <w:t>References</w:t>
+      </w:r>
       <w:bookmarkEnd w:id="52"/>
-    </w:p>
-    <w:p>
-      <w:pPr>
-        <w:pStyle w:val="Heading2"/>
-        <w:rPr>
-          <w:rFonts w:ascii="Baskerville" w:hAnsi="Baskerville"/>
-          <w:lang w:val="en-AU"/>
-        </w:rPr>
-      </w:pPr>
-      <w:bookmarkStart w:id="53" w:name="_Toc106442669"/>
-      <w:r>
-        <w:rPr>
-          <w:rFonts w:ascii="Baskerville" w:hAnsi="Baskerville"/>
-          <w:lang w:val="en-AU"/>
-        </w:rPr>
-        <w:t>References</w:t>
-      </w:r>
-      <w:bookmarkEnd w:id="51"/>
       <w:bookmarkEnd w:id="53"/>
     </w:p>
     <w:p>

</xml_diff>

<commit_message>
fixed off pdf artifact
</commit_message>
<xml_diff>
--- a/SAT/U3O2 SAT/SRS/Maths Club SRS.docx
+++ b/SAT/U3O2 SAT/SRS/Maths Club SRS.docx
@@ -154,8 +154,8 @@
       <w:bookmarkStart w:id="2" w:name="_Toc346508722"/>
       <w:bookmarkStart w:id="3" w:name="_Toc346508952"/>
       <w:bookmarkStart w:id="4" w:name="_Toc346509227"/>
-      <w:bookmarkStart w:id="5" w:name="_Toc106380556"/>
-      <w:bookmarkStart w:id="6" w:name="_Toc106442646"/>
+      <w:bookmarkStart w:id="5" w:name="_Toc106442646"/>
+      <w:bookmarkStart w:id="6" w:name="_Toc106380556"/>
       <w:bookmarkEnd w:id="0"/>
       <w:bookmarkEnd w:id="1"/>
       <w:bookmarkEnd w:id="2"/>
@@ -165,7 +165,7 @@
         <w:lastRenderedPageBreak/>
         <w:t>Table of Contents</w:t>
       </w:r>
-      <w:bookmarkEnd w:id="6"/>
+      <w:bookmarkEnd w:id="5"/>
     </w:p>
     <w:p>
       <w:pPr>
@@ -2476,7 +2476,7 @@
       <w:r>
         <w:t>Revision History</w:t>
       </w:r>
-      <w:bookmarkEnd w:id="5"/>
+      <w:bookmarkEnd w:id="6"/>
       <w:bookmarkEnd w:id="7"/>
     </w:p>
     <w:tbl>
@@ -6554,16 +6554,16 @@
         </w:rPr>
         <w:lastRenderedPageBreak/>
         <w:drawing>
-          <wp:anchor distT="0" distB="0" distL="114300" distR="114300" simplePos="0" relativeHeight="251659264" behindDoc="0" locked="0" layoutInCell="1" allowOverlap="1" wp14:anchorId="58C40A1B" wp14:editId="75C1B152">
+          <wp:anchor distT="0" distB="0" distL="114300" distR="114300" simplePos="0" relativeHeight="251659264" behindDoc="0" locked="0" layoutInCell="1" allowOverlap="1" wp14:anchorId="58C40A1B" wp14:editId="1B9CE0AF">
             <wp:simplePos x="0" y="0"/>
             <wp:positionH relativeFrom="column">
               <wp:posOffset>601980</wp:posOffset>
             </wp:positionH>
             <wp:positionV relativeFrom="paragraph">
-              <wp:posOffset>314960</wp:posOffset>
+              <wp:posOffset>312420</wp:posOffset>
             </wp:positionV>
-            <wp:extent cx="5023485" cy="3550920"/>
-            <wp:effectExtent l="0" t="0" r="5715" b="5080"/>
+            <wp:extent cx="4999990" cy="3550920"/>
+            <wp:effectExtent l="0" t="0" r="3810" b="5080"/>
             <wp:wrapTopAndBottom/>
             <wp:docPr id="4" name="Picture 4"/>
             <wp:cNvGraphicFramePr>
@@ -6584,13 +6584,13 @@
                         </a:ext>
                       </a:extLst>
                     </a:blip>
-                    <a:srcRect l="303" b="462"/>
+                    <a:srcRect l="304" r="458" b="462"/>
                     <a:stretch/>
                   </pic:blipFill>
                   <pic:spPr bwMode="auto">
                     <a:xfrm>
                       <a:off x="0" y="0"/>
-                      <a:ext cx="5023724" cy="3551089"/>
+                      <a:ext cx="4999990" cy="3550920"/>
                     </a:xfrm>
                     <a:prstGeom prst="rect">
                       <a:avLst/>
@@ -6905,31 +6905,31 @@
           <w:numId w:val="1"/>
         </w:numPr>
       </w:pPr>
-      <w:bookmarkStart w:id="51" w:name="_Toc106380573"/>
-      <w:bookmarkStart w:id="52" w:name="_Toc106442668"/>
+      <w:bookmarkStart w:id="51" w:name="_Toc106442668"/>
+      <w:bookmarkStart w:id="52" w:name="_Toc106380573"/>
       <w:r>
         <w:lastRenderedPageBreak/>
         <w:t>Analysis</w:t>
       </w:r>
+      <w:bookmarkEnd w:id="51"/>
+    </w:p>
+    <w:p>
+      <w:pPr>
+        <w:pStyle w:val="Heading2"/>
+        <w:rPr>
+          <w:rFonts w:ascii="Baskerville" w:hAnsi="Baskerville"/>
+          <w:lang w:val="en-AU"/>
+        </w:rPr>
+      </w:pPr>
+      <w:bookmarkStart w:id="53" w:name="_Toc106442669"/>
+      <w:r>
+        <w:rPr>
+          <w:rFonts w:ascii="Baskerville" w:hAnsi="Baskerville"/>
+          <w:lang w:val="en-AU"/>
+        </w:rPr>
+        <w:t>References</w:t>
+      </w:r>
       <w:bookmarkEnd w:id="52"/>
-    </w:p>
-    <w:p>
-      <w:pPr>
-        <w:pStyle w:val="Heading2"/>
-        <w:rPr>
-          <w:rFonts w:ascii="Baskerville" w:hAnsi="Baskerville"/>
-          <w:lang w:val="en-AU"/>
-        </w:rPr>
-      </w:pPr>
-      <w:bookmarkStart w:id="53" w:name="_Toc106442669"/>
-      <w:r>
-        <w:rPr>
-          <w:rFonts w:ascii="Baskerville" w:hAnsi="Baskerville"/>
-          <w:lang w:val="en-AU"/>
-        </w:rPr>
-        <w:t>References</w:t>
-      </w:r>
-      <w:bookmarkEnd w:id="51"/>
       <w:bookmarkEnd w:id="53"/>
     </w:p>
     <w:p>

</xml_diff>